<commit_message>
doc(report) : adding forkjoin pool report section
</commit_message>
<xml_diff>
--- a/Report.docx
+++ b/Report.docx
@@ -75,21 +75,7 @@
         <w:rPr>
           <w:szCs w:val="24"/>
         </w:rPr>
-        <w:t xml:space="preserve">ISEP – Instituto Superior de </w:t>
-      </w:r>
-      <w:proofErr w:type="spellStart"/>
-      <w:r>
-        <w:rPr>
-          <w:szCs w:val="24"/>
-        </w:rPr>
-        <w:t>Engenharia</w:t>
-      </w:r>
-      <w:proofErr w:type="spellEnd"/>
-      <w:r>
-        <w:rPr>
-          <w:szCs w:val="24"/>
-        </w:rPr>
-        <w:t xml:space="preserve"> do Porto</w:t>
+        <w:t>ISEP – Instituto Superior de Engenharia do Porto</w:t>
       </w:r>
     </w:p>
     <w:p>
@@ -166,21 +152,7 @@
         <w:rPr>
           <w:szCs w:val="24"/>
         </w:rPr>
-        <w:t xml:space="preserve">This work is about optimizing the processing of an extensive XML data dump from the English Wikipedia to calculate the frequency of words on thousands of pages. Instead of implementing simply one solution, this research investigates and compares various programming models from the simple sequential one to different multithreaded ones </w:t>
-      </w:r>
-      <w:proofErr w:type="gramStart"/>
-      <w:r>
-        <w:rPr>
-          <w:szCs w:val="24"/>
-        </w:rPr>
-        <w:t>in order to</w:t>
-      </w:r>
-      <w:proofErr w:type="gramEnd"/>
-      <w:r>
-        <w:rPr>
-          <w:szCs w:val="24"/>
-        </w:rPr>
-        <w:t xml:space="preserve"> better comprehend their influence on performance, resource efficiency and scalability.</w:t>
+        <w:t>This work is about optimizing the processing of an extensive XML data dump from the English Wikipedia to calculate the frequency of words on thousands of pages. Instead of implementing simply one solution, this research investigates and compares various programming models from the simple sequential one to different multithreaded ones in order to better comprehend their influence on performance, resource efficiency and scalability.</w:t>
       </w:r>
     </w:p>
     <w:p>
@@ -216,15 +188,7 @@
         <w:ind w:firstLine="708"/>
       </w:pPr>
       <w:r>
-        <w:t xml:space="preserve">The main goal of this project wasn’t just to count how many times words appear in a massive Wikipedia data </w:t>
-      </w:r>
-      <w:proofErr w:type="gramStart"/>
-      <w:r>
-        <w:t>file</w:t>
-      </w:r>
-      <w:proofErr w:type="gramEnd"/>
-      <w:r>
-        <w:t xml:space="preserve"> </w:t>
+        <w:t xml:space="preserve">The main goal of this project wasn’t just to count how many times words appear in a massive Wikipedia data file </w:t>
       </w:r>
       <w:r>
         <w:t>but</w:t>
@@ -238,15 +202,7 @@
         <w:ind w:firstLine="708"/>
       </w:pPr>
       <w:r>
-        <w:t xml:space="preserve">We started with a simple sequential solution, just to set a baseline. From there, the challenge was to explore and implement multiple ways of speeding things up by taking advantage of multicore systems. Each method from manually managing threads to using thread pools, Fork/Join and even </w:t>
-      </w:r>
-      <w:proofErr w:type="spellStart"/>
-      <w:r>
-        <w:t>CompletableFutures</w:t>
-      </w:r>
-      <w:proofErr w:type="spellEnd"/>
-      <w:r>
-        <w:t xml:space="preserve"> gave us new insights into what works best in which context and why.</w:t>
+        <w:t>We started with a simple sequential solution, just to set a baseline. From there, the challenge was to explore and implement multiple ways of speeding things up by taking advantage of multicore systems. Each method from manually managing threads to using thread pools, Fork/Join and even CompletableFutures gave us new insights into what works best in which context and why.</w:t>
       </w:r>
     </w:p>
     <w:p>
@@ -254,23 +210,7 @@
         <w:ind w:firstLine="708"/>
       </w:pPr>
       <w:r>
-        <w:t xml:space="preserve">Beyond writing code, this project was </w:t>
-      </w:r>
-      <w:proofErr w:type="gramStart"/>
-      <w:r>
-        <w:t>really about</w:t>
-      </w:r>
-      <w:proofErr w:type="gramEnd"/>
-      <w:r>
-        <w:t xml:space="preserve"> learning how to think in parallel, to break down problems in a way that computers with multiple cores can </w:t>
-      </w:r>
-      <w:proofErr w:type="gramStart"/>
-      <w:r>
-        <w:t>actually benefit</w:t>
-      </w:r>
-      <w:proofErr w:type="gramEnd"/>
-      <w:r>
-        <w:t xml:space="preserve"> from. It was also about comparing results, tuning performance and understanding the trade-offs between simplicity, control, and scalability.</w:t>
+        <w:t>Beyond writing code, this project was really about learning how to think in parallel, to break down problems in a way that computers with multiple cores can actually benefit from. It was also about comparing results, tuning performance and understanding the trade-offs between simplicity, control, and scalability.</w:t>
       </w:r>
     </w:p>
     <w:p>
@@ -500,16 +440,8 @@
         <w:rPr>
           <w:lang w:eastAsia="pt-PT"/>
         </w:rPr>
-        <w:t xml:space="preserve">will be the main differences to the others </w:t>
-      </w:r>
-      <w:proofErr w:type="spellStart"/>
-      <w:r>
-        <w:rPr>
-          <w:lang w:eastAsia="pt-PT"/>
-        </w:rPr>
-        <w:t>soltuions</w:t>
-      </w:r>
-      <w:proofErr w:type="spellEnd"/>
+        <w:t>will be the main differences to the others soltuions</w:t>
+      </w:r>
       <w:r>
         <w:rPr>
           <w:lang w:eastAsia="pt-PT"/>
@@ -669,15 +601,7 @@
         </w:drawing>
       </w:r>
       <w:r>
-        <w:t xml:space="preserve">For each page we extract the text, split it into words using the Words </w:t>
-      </w:r>
-      <w:proofErr w:type="spellStart"/>
-      <w:r>
-        <w:t>iterable</w:t>
-      </w:r>
-      <w:proofErr w:type="spellEnd"/>
-      <w:r>
-        <w:t>, and filter out very short tokens (except "a" and "I", which are valid words). Then we update the count in the map. Everything runs sequentially in a single thread.</w:t>
+        <w:t>For each page we extract the text, split it into words using the Words iterable, and filter out very short tokens (except "a" and "I", which are valid words). Then we update the count in the map. Everything runs sequentially in a single thread.</w:t>
       </w:r>
     </w:p>
     <w:p>
@@ -689,7 +613,7 @@
           <w:noProof/>
         </w:rPr>
         <w:drawing>
-          <wp:anchor distT="0" distB="0" distL="114300" distR="114300" simplePos="0" relativeHeight="251660288" behindDoc="0" locked="0" layoutInCell="1" allowOverlap="1" wp14:anchorId="3324DB3F" wp14:editId="42332663">
+          <wp:anchor distT="0" distB="0" distL="114300" distR="114300" simplePos="0" relativeHeight="251660288" behindDoc="0" locked="0" layoutInCell="1" allowOverlap="1" wp14:anchorId="3324DB3F" wp14:editId="0E845559">
             <wp:simplePos x="0" y="0"/>
             <wp:positionH relativeFrom="margin">
               <wp:align>right</wp:align>
@@ -795,14 +719,12 @@
         </w:rPr>
         <w:t xml:space="preserve">We managed the threads manually </w:t>
       </w:r>
-      <w:proofErr w:type="spellStart"/>
       <w:r>
         <w:rPr>
           <w:lang w:eastAsia="pt-PT"/>
         </w:rPr>
         <w:t>wihthout</w:t>
       </w:r>
-      <w:proofErr w:type="spellEnd"/>
       <w:r>
         <w:rPr>
           <w:lang w:eastAsia="pt-PT"/>
@@ -830,11 +752,9 @@
         </w:rPr>
         <w:t xml:space="preserve"> of pages and updated a shared word count map. To keep things safe, we used a </w:t>
       </w:r>
-      <w:proofErr w:type="spellStart"/>
       <w:r>
         <w:t>ConcurrentHashMap</w:t>
       </w:r>
-      <w:proofErr w:type="spellEnd"/>
       <w:r>
         <w:rPr>
           <w:lang w:eastAsia="pt-PT"/>
@@ -990,16 +910,11 @@
         </w:drawing>
       </w:r>
       <w:r>
-        <w:t xml:space="preserve">By doing this for every chunk, we launch multiple threads in </w:t>
-      </w:r>
-      <w:proofErr w:type="gramStart"/>
-      <w:r>
-        <w:t xml:space="preserve">parallel </w:t>
+        <w:t xml:space="preserve">By doing this for every chunk, we launch multiple threads in parallel </w:t>
       </w:r>
       <w:r>
         <w:t>.</w:t>
       </w:r>
-      <w:proofErr w:type="gramEnd"/>
       <w:r>
         <w:t xml:space="preserve"> each one running its own worker and updating the shared map.</w:t>
       </w:r>
@@ -1013,15 +928,7 @@
         <w:t>used</w:t>
       </w:r>
       <w:r>
-        <w:t xml:space="preserve"> </w:t>
-      </w:r>
-      <w:proofErr w:type="spellStart"/>
-      <w:r>
-        <w:t>ConcurrentHashMap.merge</w:t>
-      </w:r>
-      <w:proofErr w:type="spellEnd"/>
-      <w:r>
-        <w:t>(</w:t>
+        <w:t xml:space="preserve"> ConcurrentHashMap.merge(</w:t>
       </w:r>
       <w:r>
         <w:t>)</w:t>
@@ -1128,27 +1035,11 @@
         <w:rPr>
           <w:lang w:eastAsia="pt-PT"/>
         </w:rPr>
-        <w:t xml:space="preserve">After manually managing </w:t>
-      </w:r>
-      <w:proofErr w:type="gramStart"/>
-      <w:r>
-        <w:rPr>
-          <w:lang w:eastAsia="pt-PT"/>
-        </w:rPr>
-        <w:t>threads</w:t>
-      </w:r>
-      <w:proofErr w:type="gramEnd"/>
-      <w:r>
-        <w:rPr>
-          <w:lang w:eastAsia="pt-PT"/>
-        </w:rPr>
-        <w:t xml:space="preserve"> we decided to simplify things by using a thread pool. With an </w:t>
-      </w:r>
-      <w:proofErr w:type="spellStart"/>
+        <w:t xml:space="preserve">After manually managing threads we decided to simplify things by using a thread pool. With an </w:t>
+      </w:r>
       <w:r>
         <w:t>ExecutorService</w:t>
       </w:r>
-      <w:proofErr w:type="spellEnd"/>
       <w:r>
         <w:rPr>
           <w:lang w:eastAsia="pt-PT"/>
@@ -1184,22 +1075,18 @@
         <w:lastRenderedPageBreak/>
         <w:t xml:space="preserve">To safely count words across threads we used a </w:t>
       </w:r>
-      <w:proofErr w:type="spellStart"/>
       <w:r>
         <w:t>ConcurrentHashMap</w:t>
       </w:r>
-      <w:proofErr w:type="spellEnd"/>
       <w:r>
         <w:rPr>
           <w:lang w:eastAsia="pt-PT"/>
         </w:rPr>
         <w:t xml:space="preserve"> combined with </w:t>
       </w:r>
-      <w:proofErr w:type="spellStart"/>
       <w:r>
         <w:t>AtomicInteger</w:t>
       </w:r>
-      <w:proofErr w:type="spellEnd"/>
       <w:r>
         <w:rPr>
           <w:lang w:eastAsia="pt-PT"/>
@@ -1309,89 +1196,11 @@
         </w:rPr>
         <w:t xml:space="preserve"> (10 pages at a time). </w:t>
       </w:r>
-      <w:proofErr w:type="spellStart"/>
       <w:r>
         <w:rPr>
           <w:lang w:val="pt-PT" w:eastAsia="pt-PT"/>
         </w:rPr>
-        <w:t>Each</w:t>
-      </w:r>
-      <w:proofErr w:type="spellEnd"/>
-      <w:r>
-        <w:rPr>
-          <w:lang w:val="pt-PT" w:eastAsia="pt-PT"/>
-        </w:rPr>
-        <w:t xml:space="preserve"> </w:t>
-      </w:r>
-      <w:proofErr w:type="spellStart"/>
-      <w:r>
-        <w:rPr>
-          <w:lang w:val="pt-PT" w:eastAsia="pt-PT"/>
-        </w:rPr>
-        <w:t>batch</w:t>
-      </w:r>
-      <w:proofErr w:type="spellEnd"/>
-      <w:r>
-        <w:rPr>
-          <w:lang w:val="pt-PT" w:eastAsia="pt-PT"/>
-        </w:rPr>
-        <w:t xml:space="preserve"> </w:t>
-      </w:r>
-      <w:proofErr w:type="spellStart"/>
-      <w:r>
-        <w:rPr>
-          <w:lang w:val="pt-PT" w:eastAsia="pt-PT"/>
-        </w:rPr>
-        <w:t>becomes</w:t>
-      </w:r>
-      <w:proofErr w:type="spellEnd"/>
-      <w:r>
-        <w:rPr>
-          <w:lang w:val="pt-PT" w:eastAsia="pt-PT"/>
-        </w:rPr>
-        <w:t xml:space="preserve"> a </w:t>
-      </w:r>
-      <w:proofErr w:type="spellStart"/>
-      <w:r>
-        <w:rPr>
-          <w:lang w:val="pt-PT" w:eastAsia="pt-PT"/>
-        </w:rPr>
-        <w:t>task</w:t>
-      </w:r>
-      <w:proofErr w:type="spellEnd"/>
-      <w:r>
-        <w:rPr>
-          <w:lang w:val="pt-PT" w:eastAsia="pt-PT"/>
-        </w:rPr>
-        <w:t xml:space="preserve"> </w:t>
-      </w:r>
-      <w:proofErr w:type="spellStart"/>
-      <w:r>
-        <w:rPr>
-          <w:lang w:val="pt-PT" w:eastAsia="pt-PT"/>
-        </w:rPr>
-        <w:t>submitted</w:t>
-      </w:r>
-      <w:proofErr w:type="spellEnd"/>
-      <w:r>
-        <w:rPr>
-          <w:lang w:val="pt-PT" w:eastAsia="pt-PT"/>
-        </w:rPr>
-        <w:t xml:space="preserve"> to </w:t>
-      </w:r>
-      <w:proofErr w:type="spellStart"/>
-      <w:r>
-        <w:rPr>
-          <w:lang w:val="pt-PT" w:eastAsia="pt-PT"/>
-        </w:rPr>
-        <w:t>the</w:t>
-      </w:r>
-      <w:proofErr w:type="spellEnd"/>
-      <w:r>
-        <w:rPr>
-          <w:lang w:val="pt-PT" w:eastAsia="pt-PT"/>
-        </w:rPr>
-        <w:t xml:space="preserve"> pool:</w:t>
+        <w:t>Each batch becomes a task submitted to the pool:</w:t>
       </w:r>
     </w:p>
     <w:p>
@@ -1453,21 +1262,7 @@
         <w:rPr>
           <w:lang w:eastAsia="pt-PT"/>
         </w:rPr>
-        <w:t xml:space="preserve">Each task is handled by a lambda function inside </w:t>
-      </w:r>
-      <w:proofErr w:type="spellStart"/>
-      <w:r>
-        <w:rPr>
-          <w:lang w:eastAsia="pt-PT"/>
-        </w:rPr>
-        <w:t>submitBatch</w:t>
-      </w:r>
-      <w:proofErr w:type="spellEnd"/>
-      <w:r>
-        <w:rPr>
-          <w:lang w:eastAsia="pt-PT"/>
-        </w:rPr>
-        <w:t>. It loops through the pages and counts words using a shared map:</w:t>
+        <w:t>Each task is handled by a lambda function inside submitBatch. It loops through the pages and counts words using a shared map:</w:t>
       </w:r>
     </w:p>
     <w:p>
@@ -1523,23 +1318,7 @@
         <w:ind w:firstLine="360"/>
       </w:pPr>
       <w:r>
-        <w:t xml:space="preserve">Here we use </w:t>
-      </w:r>
-      <w:proofErr w:type="spellStart"/>
-      <w:r>
-        <w:t>ConcurrentHashMap</w:t>
-      </w:r>
-      <w:proofErr w:type="spellEnd"/>
-      <w:r>
-        <w:t xml:space="preserve"> combined with </w:t>
-      </w:r>
-      <w:proofErr w:type="spellStart"/>
-      <w:r>
-        <w:t>AtomicInteger</w:t>
-      </w:r>
-      <w:proofErr w:type="spellEnd"/>
-      <w:r>
-        <w:t xml:space="preserve"> to safely handle concurrent updates without needing locks.</w:t>
+        <w:t>Here we use ConcurrentHashMap combined with AtomicInteger to safely handle concurrent updates without needing locks.</w:t>
       </w:r>
     </w:p>
     <w:p>
@@ -1604,21 +1383,7 @@
         <w:rPr>
           <w:lang w:eastAsia="pt-PT"/>
         </w:rPr>
-        <w:t xml:space="preserve">The idea is to recursively split the workload in our case, a list of Wikipedia pages into smaller and smaller chunks. Each chunk is processed in </w:t>
-      </w:r>
-      <w:proofErr w:type="gramStart"/>
-      <w:r>
-        <w:rPr>
-          <w:lang w:eastAsia="pt-PT"/>
-        </w:rPr>
-        <w:t>parallel</w:t>
-      </w:r>
-      <w:proofErr w:type="gramEnd"/>
-      <w:r>
-        <w:rPr>
-          <w:lang w:eastAsia="pt-PT"/>
-        </w:rPr>
-        <w:t xml:space="preserve"> and the results are combined at the end.</w:t>
+        <w:t>The idea is to recursively split the workload in our case, a list of Wikipedia pages into smaller and smaller chunks. Each chunk is processed in parallel and the results are combined at the end.</w:t>
       </w:r>
     </w:p>
     <w:p>
@@ -1681,6 +1446,255 @@
           <w:lang w:eastAsia="pt-PT"/>
         </w:rPr>
         <w:t>f the list of pages is small enough, we process it directly. If not, we split it in half and process each half in parallel then merge the results.</w:t>
+      </w:r>
+    </w:p>
+    <w:p>
+      <w:pPr>
+        <w:ind w:firstLine="360"/>
+        <w:rPr>
+          <w:lang w:eastAsia="pt-PT"/>
+        </w:rPr>
+      </w:pPr>
+      <w:r>
+        <w:rPr>
+          <w:lang w:eastAsia="pt-PT"/>
+        </w:rPr>
+        <w:t xml:space="preserve">That logic </w:t>
+      </w:r>
+      <w:r>
+        <w:rPr>
+          <w:lang w:eastAsia="pt-PT"/>
+        </w:rPr>
+        <w:t>is</w:t>
+      </w:r>
+      <w:r>
+        <w:rPr>
+          <w:lang w:eastAsia="pt-PT"/>
+        </w:rPr>
+        <w:t xml:space="preserve"> in the WordCounterTask, which extends RecursiveTask. This class is designed exactly for this kind of “divide and conquer” problem. The </w:t>
+      </w:r>
+      <w:r>
+        <w:rPr>
+          <w:lang w:eastAsia="pt-PT"/>
+        </w:rPr>
+        <w:t>logic</w:t>
+      </w:r>
+      <w:r>
+        <w:rPr>
+          <w:lang w:eastAsia="pt-PT"/>
+        </w:rPr>
+        <w:t xml:space="preserve"> </w:t>
+      </w:r>
+      <w:r>
+        <w:rPr>
+          <w:lang w:eastAsia="pt-PT"/>
+        </w:rPr>
+        <w:t>can be seen</w:t>
+      </w:r>
+      <w:r>
+        <w:rPr>
+          <w:lang w:eastAsia="pt-PT"/>
+        </w:rPr>
+        <w:t xml:space="preserve"> here:</w:t>
+      </w:r>
+    </w:p>
+    <w:p>
+      <w:pPr>
+        <w:ind w:firstLine="360"/>
+        <w:rPr>
+          <w:lang w:eastAsia="pt-PT"/>
+        </w:rPr>
+      </w:pPr>
+      <w:r>
+        <w:rPr>
+          <w:noProof/>
+        </w:rPr>
+        <w:drawing>
+          <wp:inline distT="0" distB="0" distL="0" distR="0" wp14:anchorId="26F47AF5" wp14:editId="705A0BB5">
+            <wp:extent cx="5400040" cy="3035935"/>
+            <wp:effectExtent l="0" t="0" r="0" b="0"/>
+            <wp:docPr id="2025852123" name="Picture 1" descr="A computer screen shot of a program code&#10;&#10;AI-generated content may be incorrect."/>
+            <wp:cNvGraphicFramePr>
+              <a:graphicFrameLocks xmlns:a="http://schemas.openxmlformats.org/drawingml/2006/main" noChangeAspect="1"/>
+            </wp:cNvGraphicFramePr>
+            <a:graphic xmlns:a="http://schemas.openxmlformats.org/drawingml/2006/main">
+              <a:graphicData uri="http://schemas.openxmlformats.org/drawingml/2006/picture">
+                <pic:pic xmlns:pic="http://schemas.openxmlformats.org/drawingml/2006/picture">
+                  <pic:nvPicPr>
+                    <pic:cNvPr id="2025852123" name="Picture 1" descr="A computer screen shot of a program code&#10;&#10;AI-generated content may be incorrect."/>
+                    <pic:cNvPicPr/>
+                  </pic:nvPicPr>
+                  <pic:blipFill>
+                    <a:blip r:embed="rId16"/>
+                    <a:stretch>
+                      <a:fillRect/>
+                    </a:stretch>
+                  </pic:blipFill>
+                  <pic:spPr>
+                    <a:xfrm>
+                      <a:off x="0" y="0"/>
+                      <a:ext cx="5400040" cy="3035935"/>
+                    </a:xfrm>
+                    <a:prstGeom prst="rect">
+                      <a:avLst/>
+                    </a:prstGeom>
+                  </pic:spPr>
+                </pic:pic>
+              </a:graphicData>
+            </a:graphic>
+          </wp:inline>
+        </w:drawing>
+      </w:r>
+    </w:p>
+    <w:p>
+      <w:pPr>
+        <w:ind w:firstLine="360"/>
+        <w:rPr>
+          <w:lang w:eastAsia="pt-PT"/>
+        </w:rPr>
+      </w:pPr>
+      <w:r>
+        <w:rPr>
+          <w:lang w:eastAsia="pt-PT"/>
+        </w:rPr>
+        <w:t xml:space="preserve">But when the list is bigger then we fork the left side (will run in parallel) and immediately compute the right side. Then we just wait for the left side to finish (with the join) and merge the results of the right and left side. </w:t>
+      </w:r>
+    </w:p>
+    <w:p>
+      <w:pPr>
+        <w:ind w:firstLine="360"/>
+        <w:rPr>
+          <w:lang w:eastAsia="pt-PT"/>
+        </w:rPr>
+      </w:pPr>
+      <w:r>
+        <w:rPr>
+          <w:lang w:eastAsia="pt-PT"/>
+        </w:rPr>
+        <w:t xml:space="preserve">This merge is done with the merge function: </w:t>
+      </w:r>
+    </w:p>
+    <w:p>
+      <w:pPr>
+        <w:ind w:firstLine="360"/>
+        <w:rPr>
+          <w:lang w:eastAsia="pt-PT"/>
+        </w:rPr>
+      </w:pPr>
+      <w:r>
+        <w:rPr>
+          <w:noProof/>
+        </w:rPr>
+        <w:drawing>
+          <wp:inline distT="0" distB="0" distL="0" distR="0" wp14:anchorId="4428E6A1" wp14:editId="1F4A53A9">
+            <wp:extent cx="5400040" cy="1089025"/>
+            <wp:effectExtent l="0" t="0" r="0" b="0"/>
+            <wp:docPr id="646173784" name="Picture 1" descr="A computer screen with text&#10;&#10;AI-generated content may be incorrect."/>
+            <wp:cNvGraphicFramePr>
+              <a:graphicFrameLocks xmlns:a="http://schemas.openxmlformats.org/drawingml/2006/main" noChangeAspect="1"/>
+            </wp:cNvGraphicFramePr>
+            <a:graphic xmlns:a="http://schemas.openxmlformats.org/drawingml/2006/main">
+              <a:graphicData uri="http://schemas.openxmlformats.org/drawingml/2006/picture">
+                <pic:pic xmlns:pic="http://schemas.openxmlformats.org/drawingml/2006/picture">
+                  <pic:nvPicPr>
+                    <pic:cNvPr id="646173784" name="Picture 1" descr="A computer screen with text&#10;&#10;AI-generated content may be incorrect."/>
+                    <pic:cNvPicPr/>
+                  </pic:nvPicPr>
+                  <pic:blipFill>
+                    <a:blip r:embed="rId17"/>
+                    <a:stretch>
+                      <a:fillRect/>
+                    </a:stretch>
+                  </pic:blipFill>
+                  <pic:spPr>
+                    <a:xfrm>
+                      <a:off x="0" y="0"/>
+                      <a:ext cx="5400040" cy="1089025"/>
+                    </a:xfrm>
+                    <a:prstGeom prst="rect">
+                      <a:avLst/>
+                    </a:prstGeom>
+                  </pic:spPr>
+                </pic:pic>
+              </a:graphicData>
+            </a:graphic>
+          </wp:inline>
+        </w:drawing>
+      </w:r>
+    </w:p>
+    <w:p>
+      <w:pPr>
+        <w:ind w:firstLine="360"/>
+        <w:rPr>
+          <w:lang w:eastAsia="pt-PT"/>
+        </w:rPr>
+      </w:pPr>
+      <w:r>
+        <w:rPr>
+          <w:lang w:eastAsia="pt-PT"/>
+        </w:rPr>
+        <w:lastRenderedPageBreak/>
+        <w:t xml:space="preserve">In the main, we first collect all the pages and then </w:t>
+      </w:r>
+      <w:r>
+        <w:rPr>
+          <w:lang w:eastAsia="pt-PT"/>
+        </w:rPr>
+        <w:t xml:space="preserve">start </w:t>
+      </w:r>
+      <w:r>
+        <w:rPr>
+          <w:lang w:eastAsia="pt-PT"/>
+        </w:rPr>
+        <w:t>the process with a ForkJoinPool:</w:t>
+      </w:r>
+    </w:p>
+    <w:p>
+      <w:pPr>
+        <w:ind w:firstLine="360"/>
+        <w:rPr>
+          <w:lang w:eastAsia="pt-PT"/>
+        </w:rPr>
+      </w:pPr>
+      <w:r>
+        <w:rPr>
+          <w:noProof/>
+        </w:rPr>
+        <w:drawing>
+          <wp:inline distT="0" distB="0" distL="0" distR="0" wp14:anchorId="142EA95A" wp14:editId="70EB50B6">
+            <wp:extent cx="4191000" cy="657225"/>
+            <wp:effectExtent l="0" t="0" r="0" b="9525"/>
+            <wp:docPr id="2128440670" name="Picture 1" descr="A black background with white text&#10;&#10;AI-generated content may be incorrect."/>
+            <wp:cNvGraphicFramePr>
+              <a:graphicFrameLocks xmlns:a="http://schemas.openxmlformats.org/drawingml/2006/main" noChangeAspect="1"/>
+            </wp:cNvGraphicFramePr>
+            <a:graphic xmlns:a="http://schemas.openxmlformats.org/drawingml/2006/main">
+              <a:graphicData uri="http://schemas.openxmlformats.org/drawingml/2006/picture">
+                <pic:pic xmlns:pic="http://schemas.openxmlformats.org/drawingml/2006/picture">
+                  <pic:nvPicPr>
+                    <pic:cNvPr id="2128440670" name="Picture 1" descr="A black background with white text&#10;&#10;AI-generated content may be incorrect."/>
+                    <pic:cNvPicPr/>
+                  </pic:nvPicPr>
+                  <pic:blipFill>
+                    <a:blip r:embed="rId18"/>
+                    <a:stretch>
+                      <a:fillRect/>
+                    </a:stretch>
+                  </pic:blipFill>
+                  <pic:spPr>
+                    <a:xfrm>
+                      <a:off x="0" y="0"/>
+                      <a:ext cx="4191000" cy="657225"/>
+                    </a:xfrm>
+                    <a:prstGeom prst="rect">
+                      <a:avLst/>
+                    </a:prstGeom>
+                  </pic:spPr>
+                </pic:pic>
+              </a:graphicData>
+            </a:graphic>
+          </wp:inline>
+        </w:drawing>
       </w:r>
     </w:p>
     <w:p/>
@@ -1692,13 +1706,8 @@
           <w:numId w:val="2"/>
         </w:numPr>
       </w:pPr>
-      <w:proofErr w:type="spellStart"/>
-      <w:r>
-        <w:t>CompletableFuture</w:t>
-      </w:r>
-      <w:proofErr w:type="spellEnd"/>
-      <w:r>
-        <w:t>-Based Solution</w:t>
+      <w:r>
+        <w:t>CompletableFuture-Based Solution</w:t>
       </w:r>
     </w:p>
     <w:p>
@@ -1794,7 +1803,7 @@
     </w:p>
     <w:p/>
     <w:sectPr>
-      <w:footerReference w:type="default" r:id="rId16"/>
+      <w:footerReference w:type="default" r:id="rId19"/>
       <w:pgSz w:w="11906" w:h="16838"/>
       <w:pgMar w:top="1417" w:right="1701" w:bottom="1417" w:left="1701" w:header="708" w:footer="708" w:gutter="0"/>
       <w:cols w:space="708"/>

</xml_diff>